<commit_message>
Tested and verified multi-trait search.  Search can be completed by category name rather than Id.  Updated and confirmed testing of Adopt method
</commit_message>
<xml_diff>
--- a/HumaneSocietyUserStories.docx
+++ b/HumaneSocietyUserStories.docx
@@ -61,6 +61,7 @@
         </w:rPr>
         <w:t>*HINT: </w:t>
       </w:r>
+      <w:proofErr w:type="gramStart"/>
       <w:r>
         <w:rPr>
           <w:rStyle w:val="advancedproofingissue"/>
@@ -73,6 +74,7 @@
         </w:rPr>
         <w:t>Look into</w:t>
       </w:r>
+      <w:proofErr w:type="gramEnd"/>
       <w:r>
         <w:rPr>
           <w:rStyle w:val="normaltextrun"/>
@@ -85,6 +87,7 @@
         </w:rPr>
         <w:t> </w:t>
       </w:r>
+      <w:proofErr w:type="spellStart"/>
       <w:r>
         <w:rPr>
           <w:rStyle w:val="spellingerror"/>
@@ -97,6 +100,7 @@
         </w:rPr>
         <w:t>LINQtoSQL</w:t>
       </w:r>
+      <w:proofErr w:type="spellEnd"/>
       <w:r>
         <w:rPr>
           <w:rStyle w:val="normaltextrun"/>
@@ -232,7 +236,17 @@
           <w:sz w:val="22"/>
           <w:szCs w:val="22"/>
         </w:rPr>
-        <w:t>‘HumaneSociety_DBCreation</w:t>
+        <w:t>‘</w:t>
+      </w:r>
+      <w:proofErr w:type="spellStart"/>
+      <w:r>
+        <w:rPr>
+          <w:rStyle w:val="normaltextrun"/>
+          <w:rFonts w:ascii="Calibri" w:hAnsi="Calibri" w:cs="Calibri"/>
+          <w:sz w:val="22"/>
+          <w:szCs w:val="22"/>
+        </w:rPr>
+        <w:t>HumaneSociety_DBCreation</w:t>
       </w:r>
       <w:r>
         <w:rPr>
@@ -252,6 +266,7 @@
         </w:rPr>
         <w:t>sql</w:t>
       </w:r>
+      <w:proofErr w:type="spellEnd"/>
       <w:r>
         <w:rPr>
           <w:rStyle w:val="spellingerror"/>
@@ -321,7 +336,47 @@
           <w:sz w:val="22"/>
           <w:szCs w:val="22"/>
         </w:rPr>
-        <w:t>The ‘Query.cs’ file contains many methods that currently throw the ‘NotImplementedException’. The primary goal of this project is to implement these functions. Be sure to create separate, private functions when necessary so that no single function is too large or directly responsible for too many things. While you shouldn’t need to alter any of the starter code, it is imperative to read through it to get a general understanding of how the application is meant to function, and how the methods you implement are going to be used.</w:t>
+        <w:t>The ‘</w:t>
+      </w:r>
+      <w:proofErr w:type="spellStart"/>
+      <w:r>
+        <w:rPr>
+          <w:rStyle w:val="eop"/>
+          <w:rFonts w:ascii="Calibri" w:hAnsi="Calibri" w:cs="Calibri"/>
+          <w:sz w:val="22"/>
+          <w:szCs w:val="22"/>
+        </w:rPr>
+        <w:t>Query.cs</w:t>
+      </w:r>
+      <w:proofErr w:type="spellEnd"/>
+      <w:r>
+        <w:rPr>
+          <w:rStyle w:val="eop"/>
+          <w:rFonts w:ascii="Calibri" w:hAnsi="Calibri" w:cs="Calibri"/>
+          <w:sz w:val="22"/>
+          <w:szCs w:val="22"/>
+        </w:rPr>
+        <w:t>’ file contains many methods that currently throw the ‘</w:t>
+      </w:r>
+      <w:proofErr w:type="spellStart"/>
+      <w:r>
+        <w:rPr>
+          <w:rStyle w:val="eop"/>
+          <w:rFonts w:ascii="Calibri" w:hAnsi="Calibri" w:cs="Calibri"/>
+          <w:sz w:val="22"/>
+          <w:szCs w:val="22"/>
+        </w:rPr>
+        <w:t>NotImplementedException</w:t>
+      </w:r>
+      <w:proofErr w:type="spellEnd"/>
+      <w:r>
+        <w:rPr>
+          <w:rStyle w:val="eop"/>
+          <w:rFonts w:ascii="Calibri" w:hAnsi="Calibri" w:cs="Calibri"/>
+          <w:sz w:val="22"/>
+          <w:szCs w:val="22"/>
+        </w:rPr>
+        <w:t>’. The primary goal of this project is to implement these functions. Be sure to create separate, private functions when necessary so that no single function is too large or directly responsible for too many things. While you shouldn’t need to alter any of the starter code, it is imperative to read through it to get a general understanding of how the application is meant to function, and how the methods you implement are going to be used.</w:t>
       </w:r>
     </w:p>
     <w:p>
@@ -357,6 +412,7 @@
         </w:rPr>
         <w:t>***category is the equivalent of an animal’s “species” (i.e. dog, cat, </w:t>
       </w:r>
+      <w:proofErr w:type="spellStart"/>
       <w:r>
         <w:rPr>
           <w:rStyle w:val="spellingerror"/>
@@ -366,6 +422,7 @@
         </w:rPr>
         <w:t>etc</w:t>
       </w:r>
+      <w:proofErr w:type="spellEnd"/>
       <w:r>
         <w:rPr>
           <w:rStyle w:val="normaltextrun"/>
@@ -407,16 +464,18 @@
           <w:rFonts w:ascii="Calibri" w:hAnsi="Calibri" w:cs="Calibri"/>
           <w:sz w:val="22"/>
           <w:szCs w:val="22"/>
-        </w:rPr>
-      </w:pPr>
-      <w:r>
-        <w:rPr>
-          <w:rStyle w:val="normaltextrun"/>
-          <w:rFonts w:ascii="Calibri" w:hAnsi="Calibri" w:cs="Calibri"/>
-          <w:b/>
-          <w:bCs/>
-          <w:sz w:val="22"/>
-          <w:szCs w:val="22"/>
+          <w:highlight w:val="green"/>
+        </w:rPr>
+      </w:pPr>
+      <w:r>
+        <w:rPr>
+          <w:rStyle w:val="normaltextrun"/>
+          <w:rFonts w:ascii="Calibri" w:hAnsi="Calibri" w:cs="Calibri"/>
+          <w:b/>
+          <w:bCs/>
+          <w:sz w:val="22"/>
+          <w:szCs w:val="22"/>
+          <w:highlight w:val="green"/>
         </w:rPr>
         <w:t>(1</w:t>
       </w:r>
@@ -428,6 +487,7 @@
           <w:bCs/>
           <w:sz w:val="22"/>
           <w:szCs w:val="22"/>
+          <w:highlight w:val="green"/>
         </w:rPr>
         <w:t>0</w:t>
       </w:r>
@@ -439,6 +499,7 @@
           <w:bCs/>
           <w:sz w:val="22"/>
           <w:szCs w:val="22"/>
+          <w:highlight w:val="green"/>
         </w:rPr>
         <w:t xml:space="preserve"> points)</w:t>
       </w:r>
@@ -448,6 +509,7 @@
           <w:rFonts w:ascii="Calibri" w:hAnsi="Calibri" w:cs="Calibri"/>
           <w:sz w:val="22"/>
           <w:szCs w:val="22"/>
+          <w:highlight w:val="green"/>
         </w:rPr>
         <w:t xml:space="preserve"> As a developer, I want to seed my database with at least 5 </w:t>
       </w:r>
@@ -457,6 +519,7 @@
           <w:rFonts w:ascii="Calibri" w:hAnsi="Calibri" w:cs="Calibri"/>
           <w:sz w:val="22"/>
           <w:szCs w:val="22"/>
+          <w:highlight w:val="green"/>
         </w:rPr>
         <w:t>categories</w:t>
       </w:r>
@@ -466,6 +529,7 @@
           <w:rFonts w:ascii="Calibri" w:hAnsi="Calibri" w:cs="Calibri"/>
           <w:sz w:val="22"/>
           <w:szCs w:val="22"/>
+          <w:highlight w:val="green"/>
         </w:rPr>
         <w:t xml:space="preserve">, 5 diet plans, 5 animals, 10 rooms, 5 </w:t>
       </w:r>
@@ -475,6 +539,7 @@
           <w:rFonts w:ascii="Calibri" w:hAnsi="Calibri" w:cs="Calibri"/>
           <w:sz w:val="22"/>
           <w:szCs w:val="22"/>
+          <w:highlight w:val="green"/>
         </w:rPr>
         <w:t>employees</w:t>
       </w:r>
@@ -484,6 +549,7 @@
           <w:rFonts w:ascii="Calibri" w:hAnsi="Calibri" w:cs="Calibri"/>
           <w:sz w:val="22"/>
           <w:szCs w:val="22"/>
+          <w:highlight w:val="green"/>
         </w:rPr>
         <w:t xml:space="preserve">, and 5 clients </w:t>
       </w:r>
@@ -493,24 +559,29 @@
           <w:rFonts w:ascii="Calibri" w:hAnsi="Calibri" w:cs="Calibri"/>
           <w:sz w:val="22"/>
           <w:szCs w:val="22"/>
+          <w:highlight w:val="green"/>
         </w:rPr>
         <w:t>by writing queries using SQL Server Management Studio. I will save these queries to a .</w:t>
       </w:r>
+      <w:proofErr w:type="spellStart"/>
       <w:r>
         <w:rPr>
           <w:rStyle w:val="spellingerror"/>
           <w:rFonts w:ascii="Calibri" w:hAnsi="Calibri" w:cs="Calibri"/>
           <w:sz w:val="22"/>
           <w:szCs w:val="22"/>
+          <w:highlight w:val="green"/>
         </w:rPr>
         <w:t>sql</w:t>
       </w:r>
-      <w:r>
-        <w:rPr>
-          <w:rStyle w:val="normaltextrun"/>
-          <w:rFonts w:ascii="Calibri" w:hAnsi="Calibri" w:cs="Calibri"/>
-          <w:sz w:val="22"/>
-          <w:szCs w:val="22"/>
+      <w:proofErr w:type="spellEnd"/>
+      <w:r>
+        <w:rPr>
+          <w:rStyle w:val="normaltextrun"/>
+          <w:rFonts w:ascii="Calibri" w:hAnsi="Calibri" w:cs="Calibri"/>
+          <w:sz w:val="22"/>
+          <w:szCs w:val="22"/>
+          <w:highlight w:val="green"/>
         </w:rPr>
         <w:t> or .txt file to save for review.</w:t>
       </w:r>
@@ -520,6 +591,7 @@
           <w:rFonts w:ascii="Calibri" w:hAnsi="Calibri" w:cs="Calibri"/>
           <w:sz w:val="22"/>
           <w:szCs w:val="22"/>
+          <w:highlight w:val="green"/>
         </w:rPr>
         <w:t> </w:t>
       </w:r>
@@ -533,29 +605,31 @@
           <w:rFonts w:ascii="Segoe UI" w:hAnsi="Segoe UI" w:cs="Segoe UI"/>
           <w:sz w:val="18"/>
           <w:szCs w:val="18"/>
-        </w:rPr>
-      </w:pPr>
-    </w:p>
-    <w:p>
-      <w:pPr>
-        <w:pStyle w:val="paragraph"/>
-        <w:spacing w:before="0" w:beforeAutospacing="0" w:after="0" w:afterAutospacing="0"/>
-        <w:textAlignment w:val="baseline"/>
-        <w:rPr>
-          <w:rStyle w:val="eop"/>
-          <w:rFonts w:ascii="Calibri" w:hAnsi="Calibri" w:cs="Calibri"/>
-          <w:sz w:val="22"/>
-          <w:szCs w:val="22"/>
-        </w:rPr>
-      </w:pPr>
-      <w:r>
-        <w:rPr>
-          <w:rStyle w:val="normaltextrun"/>
-          <w:rFonts w:ascii="Calibri" w:hAnsi="Calibri" w:cs="Calibri"/>
-          <w:b/>
-          <w:bCs/>
-          <w:sz w:val="22"/>
-          <w:szCs w:val="22"/>
+          <w:highlight w:val="green"/>
+        </w:rPr>
+      </w:pPr>
+    </w:p>
+    <w:p>
+      <w:pPr>
+        <w:pStyle w:val="paragraph"/>
+        <w:spacing w:before="0" w:beforeAutospacing="0" w:after="0" w:afterAutospacing="0"/>
+        <w:textAlignment w:val="baseline"/>
+        <w:rPr>
+          <w:rStyle w:val="eop"/>
+          <w:rFonts w:ascii="Calibri" w:hAnsi="Calibri" w:cs="Calibri"/>
+          <w:sz w:val="22"/>
+          <w:szCs w:val="22"/>
+        </w:rPr>
+      </w:pPr>
+      <w:r>
+        <w:rPr>
+          <w:rStyle w:val="normaltextrun"/>
+          <w:rFonts w:ascii="Calibri" w:hAnsi="Calibri" w:cs="Calibri"/>
+          <w:b/>
+          <w:bCs/>
+          <w:sz w:val="22"/>
+          <w:szCs w:val="22"/>
+          <w:highlight w:val="green"/>
         </w:rPr>
         <w:t>(15 points)</w:t>
       </w:r>
@@ -565,8 +639,31 @@
           <w:rFonts w:ascii="Calibri" w:hAnsi="Calibri" w:cs="Calibri"/>
           <w:sz w:val="22"/>
           <w:szCs w:val="22"/>
-        </w:rPr>
-        <w:t> As a developer, I want to use LINQ extension methods and/or LINQ query operators where ever applicable in my application.</w:t>
+          <w:highlight w:val="green"/>
+        </w:rPr>
+        <w:t xml:space="preserve"> As a developer, I want to use LINQ extension methods and/or LINQ query operators </w:t>
+      </w:r>
+      <w:proofErr w:type="gramStart"/>
+      <w:r>
+        <w:rPr>
+          <w:rStyle w:val="normaltextrun"/>
+          <w:rFonts w:ascii="Calibri" w:hAnsi="Calibri" w:cs="Calibri"/>
+          <w:sz w:val="22"/>
+          <w:szCs w:val="22"/>
+          <w:highlight w:val="green"/>
+        </w:rPr>
+        <w:t>where ever</w:t>
+      </w:r>
+      <w:proofErr w:type="gramEnd"/>
+      <w:r>
+        <w:rPr>
+          <w:rStyle w:val="normaltextrun"/>
+          <w:rFonts w:ascii="Calibri" w:hAnsi="Calibri" w:cs="Calibri"/>
+          <w:sz w:val="22"/>
+          <w:szCs w:val="22"/>
+          <w:highlight w:val="green"/>
+        </w:rPr>
+        <w:t xml:space="preserve"> applicable in my application.</w:t>
       </w:r>
       <w:r>
         <w:rPr>
@@ -611,6 +708,7 @@
           <w:bCs/>
           <w:sz w:val="22"/>
           <w:szCs w:val="22"/>
+          <w:highlight w:val="green"/>
         </w:rPr>
         <w:t>(</w:t>
       </w:r>
@@ -622,6 +720,7 @@
           <w:bCs/>
           <w:sz w:val="22"/>
           <w:szCs w:val="22"/>
+          <w:highlight w:val="green"/>
         </w:rPr>
         <w:t>10</w:t>
       </w:r>
@@ -633,6 +732,7 @@
           <w:bCs/>
           <w:sz w:val="22"/>
           <w:szCs w:val="22"/>
+          <w:highlight w:val="green"/>
         </w:rPr>
         <w:t> points)</w:t>
       </w:r>
@@ -642,6 +742,7 @@
           <w:rFonts w:ascii="Calibri" w:hAnsi="Calibri" w:cs="Calibri"/>
           <w:sz w:val="22"/>
           <w:szCs w:val="22"/>
+          <w:highlight w:val="green"/>
         </w:rPr>
         <w:t> As a developer, I want to</w:t>
       </w:r>
@@ -651,6 +752,7 @@
           <w:rFonts w:ascii="Calibri" w:hAnsi="Calibri" w:cs="Calibri"/>
           <w:sz w:val="22"/>
           <w:szCs w:val="22"/>
+          <w:highlight w:val="green"/>
         </w:rPr>
         <w:t xml:space="preserve"> </w:t>
       </w:r>
@@ -660,43 +762,67 @@
           <w:rFonts w:ascii="Calibri" w:hAnsi="Calibri" w:cs="Calibri"/>
           <w:sz w:val="22"/>
           <w:szCs w:val="22"/>
-        </w:rPr>
-        <w:t>implement the Query.RunEmployeeQueries() method so that any CRUD operation can be applied to an employee.</w:t>
-      </w:r>
-    </w:p>
-    <w:p>
-      <w:pPr>
-        <w:pStyle w:val="paragraph"/>
-        <w:spacing w:before="0" w:beforeAutospacing="0" w:after="0" w:afterAutospacing="0"/>
-        <w:textAlignment w:val="baseline"/>
-        <w:rPr>
-          <w:rStyle w:val="normaltextrun"/>
-          <w:rFonts w:ascii="Calibri" w:hAnsi="Calibri" w:cs="Calibri"/>
-          <w:sz w:val="22"/>
-          <w:szCs w:val="22"/>
-        </w:rPr>
-      </w:pPr>
-    </w:p>
-    <w:p>
-      <w:pPr>
-        <w:pStyle w:val="paragraph"/>
-        <w:spacing w:before="0" w:beforeAutospacing="0" w:after="0" w:afterAutospacing="0"/>
-        <w:textAlignment w:val="baseline"/>
-        <w:rPr>
-          <w:rStyle w:val="normaltextrun"/>
-          <w:rFonts w:ascii="Calibri" w:hAnsi="Calibri" w:cs="Calibri"/>
-          <w:sz w:val="22"/>
-          <w:szCs w:val="22"/>
-        </w:rPr>
-      </w:pPr>
-      <w:r>
-        <w:rPr>
-          <w:rStyle w:val="normaltextrun"/>
-          <w:rFonts w:ascii="Calibri" w:hAnsi="Calibri" w:cs="Calibri"/>
-          <w:b/>
-          <w:bCs/>
-          <w:sz w:val="22"/>
-          <w:szCs w:val="22"/>
+          <w:highlight w:val="green"/>
+        </w:rPr>
+        <w:t xml:space="preserve">implement the </w:t>
+      </w:r>
+      <w:proofErr w:type="spellStart"/>
+      <w:r>
+        <w:rPr>
+          <w:rStyle w:val="normaltextrun"/>
+          <w:rFonts w:ascii="Calibri" w:hAnsi="Calibri" w:cs="Calibri"/>
+          <w:sz w:val="22"/>
+          <w:szCs w:val="22"/>
+          <w:highlight w:val="green"/>
+        </w:rPr>
+        <w:t>Query.RunEmployeeQueries</w:t>
+      </w:r>
+      <w:proofErr w:type="spellEnd"/>
+      <w:r>
+        <w:rPr>
+          <w:rStyle w:val="normaltextrun"/>
+          <w:rFonts w:ascii="Calibri" w:hAnsi="Calibri" w:cs="Calibri"/>
+          <w:sz w:val="22"/>
+          <w:szCs w:val="22"/>
+          <w:highlight w:val="green"/>
+        </w:rPr>
+        <w:t>() method so that any CRUD operation can be applied to an employee.</w:t>
+      </w:r>
+    </w:p>
+    <w:p>
+      <w:pPr>
+        <w:pStyle w:val="paragraph"/>
+        <w:spacing w:before="0" w:beforeAutospacing="0" w:after="0" w:afterAutospacing="0"/>
+        <w:textAlignment w:val="baseline"/>
+        <w:rPr>
+          <w:rStyle w:val="normaltextrun"/>
+          <w:rFonts w:ascii="Calibri" w:hAnsi="Calibri" w:cs="Calibri"/>
+          <w:sz w:val="22"/>
+          <w:szCs w:val="22"/>
+        </w:rPr>
+      </w:pPr>
+    </w:p>
+    <w:p>
+      <w:pPr>
+        <w:pStyle w:val="paragraph"/>
+        <w:spacing w:before="0" w:beforeAutospacing="0" w:after="0" w:afterAutospacing="0"/>
+        <w:textAlignment w:val="baseline"/>
+        <w:rPr>
+          <w:rStyle w:val="normaltextrun"/>
+          <w:rFonts w:ascii="Calibri" w:hAnsi="Calibri" w:cs="Calibri"/>
+          <w:sz w:val="22"/>
+          <w:szCs w:val="22"/>
+        </w:rPr>
+      </w:pPr>
+      <w:r>
+        <w:rPr>
+          <w:rStyle w:val="normaltextrun"/>
+          <w:rFonts w:ascii="Calibri" w:hAnsi="Calibri" w:cs="Calibri"/>
+          <w:b/>
+          <w:bCs/>
+          <w:sz w:val="22"/>
+          <w:szCs w:val="22"/>
+          <w:highlight w:val="yellow"/>
         </w:rPr>
         <w:t>(</w:t>
       </w:r>
@@ -708,6 +834,7 @@
           <w:bCs/>
           <w:sz w:val="22"/>
           <w:szCs w:val="22"/>
+          <w:highlight w:val="yellow"/>
         </w:rPr>
         <w:t>10</w:t>
       </w:r>
@@ -719,6 +846,7 @@
           <w:bCs/>
           <w:sz w:val="22"/>
           <w:szCs w:val="22"/>
+          <w:highlight w:val="yellow"/>
         </w:rPr>
         <w:t> points)</w:t>
       </w:r>
@@ -728,6 +856,7 @@
           <w:rFonts w:ascii="Calibri" w:hAnsi="Calibri" w:cs="Calibri"/>
           <w:sz w:val="22"/>
           <w:szCs w:val="22"/>
+          <w:highlight w:val="yellow"/>
         </w:rPr>
         <w:t> As a</w:t>
       </w:r>
@@ -737,6 +866,7 @@
           <w:rFonts w:ascii="Calibri" w:hAnsi="Calibri" w:cs="Calibri"/>
           <w:sz w:val="22"/>
           <w:szCs w:val="22"/>
+          <w:highlight w:val="yellow"/>
         </w:rPr>
         <w:t xml:space="preserve"> developer, I want to implement the various methods in the Query class that pertain to Animal CRUD operations.</w:t>
       </w:r>
@@ -774,6 +904,7 @@
           <w:bCs/>
           <w:sz w:val="22"/>
           <w:szCs w:val="22"/>
+          <w:highlight w:val="green"/>
         </w:rPr>
         <w:t>(</w:t>
       </w:r>
@@ -785,6 +916,7 @@
           <w:bCs/>
           <w:sz w:val="22"/>
           <w:szCs w:val="22"/>
+          <w:highlight w:val="green"/>
         </w:rPr>
         <w:t>10</w:t>
       </w:r>
@@ -796,6 +928,7 @@
           <w:bCs/>
           <w:sz w:val="22"/>
           <w:szCs w:val="22"/>
+          <w:highlight w:val="green"/>
         </w:rPr>
         <w:t> points)</w:t>
       </w:r>
@@ -805,43 +938,89 @@
           <w:rFonts w:ascii="Calibri" w:hAnsi="Calibri" w:cs="Calibri"/>
           <w:sz w:val="22"/>
           <w:szCs w:val="22"/>
-        </w:rPr>
-        <w:t> As a developer, I want to implement the Query.SearchForAnimalByMultipleTraits() method to return a list of animals that fit every criteria passed to me.</w:t>
-      </w:r>
-    </w:p>
-    <w:p>
-      <w:pPr>
-        <w:pStyle w:val="paragraph"/>
-        <w:spacing w:before="0" w:beforeAutospacing="0" w:after="0" w:afterAutospacing="0"/>
-        <w:textAlignment w:val="baseline"/>
-        <w:rPr>
-          <w:rStyle w:val="normaltextrun"/>
-          <w:rFonts w:ascii="Calibri" w:hAnsi="Calibri" w:cs="Calibri"/>
-          <w:sz w:val="22"/>
-          <w:szCs w:val="22"/>
-        </w:rPr>
-      </w:pPr>
-    </w:p>
-    <w:p>
-      <w:pPr>
-        <w:pStyle w:val="paragraph"/>
-        <w:spacing w:before="0" w:beforeAutospacing="0" w:after="0" w:afterAutospacing="0"/>
-        <w:textAlignment w:val="baseline"/>
-        <w:rPr>
-          <w:rStyle w:val="normaltextrun"/>
-          <w:rFonts w:ascii="Calibri" w:hAnsi="Calibri" w:cs="Calibri"/>
-          <w:sz w:val="22"/>
-          <w:szCs w:val="22"/>
-        </w:rPr>
-      </w:pPr>
-      <w:r>
-        <w:rPr>
-          <w:rStyle w:val="normaltextrun"/>
-          <w:rFonts w:ascii="Calibri" w:hAnsi="Calibri" w:cs="Calibri"/>
-          <w:b/>
-          <w:bCs/>
-          <w:sz w:val="22"/>
-          <w:szCs w:val="22"/>
+          <w:highlight w:val="green"/>
+        </w:rPr>
+        <w:t xml:space="preserve"> As a developer, I want to implement the </w:t>
+      </w:r>
+      <w:proofErr w:type="spellStart"/>
+      <w:r>
+        <w:rPr>
+          <w:rStyle w:val="normaltextrun"/>
+          <w:rFonts w:ascii="Calibri" w:hAnsi="Calibri" w:cs="Calibri"/>
+          <w:sz w:val="22"/>
+          <w:szCs w:val="22"/>
+          <w:highlight w:val="green"/>
+        </w:rPr>
+        <w:t>Query.SearchForAnimalByMultipleTraits</w:t>
+      </w:r>
+      <w:proofErr w:type="spellEnd"/>
+      <w:r>
+        <w:rPr>
+          <w:rStyle w:val="normaltextrun"/>
+          <w:rFonts w:ascii="Calibri" w:hAnsi="Calibri" w:cs="Calibri"/>
+          <w:sz w:val="22"/>
+          <w:szCs w:val="22"/>
+          <w:highlight w:val="green"/>
+        </w:rPr>
+        <w:t xml:space="preserve">() method to return a list of animals that fit every </w:t>
+      </w:r>
+      <w:proofErr w:type="gramStart"/>
+      <w:r>
+        <w:rPr>
+          <w:rStyle w:val="normaltextrun"/>
+          <w:rFonts w:ascii="Calibri" w:hAnsi="Calibri" w:cs="Calibri"/>
+          <w:sz w:val="22"/>
+          <w:szCs w:val="22"/>
+          <w:highlight w:val="green"/>
+        </w:rPr>
+        <w:t>criteria</w:t>
+      </w:r>
+      <w:proofErr w:type="gramEnd"/>
+      <w:r>
+        <w:rPr>
+          <w:rStyle w:val="normaltextrun"/>
+          <w:rFonts w:ascii="Calibri" w:hAnsi="Calibri" w:cs="Calibri"/>
+          <w:sz w:val="22"/>
+          <w:szCs w:val="22"/>
+          <w:highlight w:val="green"/>
+        </w:rPr>
+        <w:t xml:space="preserve"> passed to me.</w:t>
+      </w:r>
+    </w:p>
+    <w:p>
+      <w:pPr>
+        <w:pStyle w:val="paragraph"/>
+        <w:spacing w:before="0" w:beforeAutospacing="0" w:after="0" w:afterAutospacing="0"/>
+        <w:textAlignment w:val="baseline"/>
+        <w:rPr>
+          <w:rStyle w:val="normaltextrun"/>
+          <w:rFonts w:ascii="Calibri" w:hAnsi="Calibri" w:cs="Calibri"/>
+          <w:sz w:val="22"/>
+          <w:szCs w:val="22"/>
+        </w:rPr>
+      </w:pPr>
+    </w:p>
+    <w:p>
+      <w:pPr>
+        <w:pStyle w:val="paragraph"/>
+        <w:spacing w:before="0" w:beforeAutospacing="0" w:after="0" w:afterAutospacing="0"/>
+        <w:textAlignment w:val="baseline"/>
+        <w:rPr>
+          <w:rStyle w:val="normaltextrun"/>
+          <w:rFonts w:ascii="Calibri" w:hAnsi="Calibri" w:cs="Calibri"/>
+          <w:sz w:val="22"/>
+          <w:szCs w:val="22"/>
+        </w:rPr>
+      </w:pPr>
+      <w:r>
+        <w:rPr>
+          <w:rStyle w:val="normaltextrun"/>
+          <w:rFonts w:ascii="Calibri" w:hAnsi="Calibri" w:cs="Calibri"/>
+          <w:b/>
+          <w:bCs/>
+          <w:sz w:val="22"/>
+          <w:szCs w:val="22"/>
+          <w:highlight w:val="yellow"/>
         </w:rPr>
         <w:t>(</w:t>
       </w:r>
@@ -853,6 +1032,7 @@
           <w:bCs/>
           <w:sz w:val="22"/>
           <w:szCs w:val="22"/>
+          <w:highlight w:val="yellow"/>
         </w:rPr>
         <w:t>10</w:t>
       </w:r>
@@ -864,6 +1044,7 @@
           <w:bCs/>
           <w:sz w:val="22"/>
           <w:szCs w:val="22"/>
+          <w:highlight w:val="yellow"/>
         </w:rPr>
         <w:t> points)</w:t>
       </w:r>
@@ -873,43 +1054,111 @@
           <w:rFonts w:ascii="Calibri" w:hAnsi="Calibri" w:cs="Calibri"/>
           <w:sz w:val="22"/>
           <w:szCs w:val="22"/>
-        </w:rPr>
-        <w:t> As a developer, I want to implement the various methods in the Query class that deal with animal-related things. Query.GetCategoryId(), Query.GetRoom(), and Query.GetDietPlanId().</w:t>
-      </w:r>
-    </w:p>
-    <w:p>
-      <w:pPr>
-        <w:pStyle w:val="paragraph"/>
-        <w:spacing w:before="0" w:beforeAutospacing="0" w:after="0" w:afterAutospacing="0"/>
-        <w:textAlignment w:val="baseline"/>
-        <w:rPr>
-          <w:rStyle w:val="normaltextrun"/>
-          <w:rFonts w:ascii="Calibri" w:hAnsi="Calibri" w:cs="Calibri"/>
-          <w:sz w:val="22"/>
-          <w:szCs w:val="22"/>
-        </w:rPr>
-      </w:pPr>
-    </w:p>
-    <w:p>
-      <w:pPr>
-        <w:pStyle w:val="paragraph"/>
-        <w:spacing w:before="0" w:beforeAutospacing="0" w:after="0" w:afterAutospacing="0"/>
-        <w:textAlignment w:val="baseline"/>
-        <w:rPr>
-          <w:rStyle w:val="normaltextrun"/>
-          <w:rFonts w:ascii="Calibri" w:hAnsi="Calibri" w:cs="Calibri"/>
-          <w:sz w:val="22"/>
-          <w:szCs w:val="22"/>
-        </w:rPr>
-      </w:pPr>
-      <w:r>
-        <w:rPr>
-          <w:rStyle w:val="normaltextrun"/>
-          <w:rFonts w:ascii="Calibri" w:hAnsi="Calibri" w:cs="Calibri"/>
-          <w:b/>
-          <w:bCs/>
-          <w:sz w:val="22"/>
-          <w:szCs w:val="22"/>
+          <w:highlight w:val="yellow"/>
+        </w:rPr>
+        <w:t xml:space="preserve"> As a developer, I want to implement the various methods in the Query class that deal with animal-related things. </w:t>
+      </w:r>
+      <w:proofErr w:type="spellStart"/>
+      <w:r>
+        <w:rPr>
+          <w:rStyle w:val="normaltextrun"/>
+          <w:rFonts w:ascii="Calibri" w:hAnsi="Calibri" w:cs="Calibri"/>
+          <w:sz w:val="22"/>
+          <w:szCs w:val="22"/>
+          <w:highlight w:val="yellow"/>
+        </w:rPr>
+        <w:t>Query.GetCategoryId</w:t>
+      </w:r>
+      <w:proofErr w:type="spellEnd"/>
+      <w:r>
+        <w:rPr>
+          <w:rStyle w:val="normaltextrun"/>
+          <w:rFonts w:ascii="Calibri" w:hAnsi="Calibri" w:cs="Calibri"/>
+          <w:sz w:val="22"/>
+          <w:szCs w:val="22"/>
+          <w:highlight w:val="yellow"/>
+        </w:rPr>
+        <w:t xml:space="preserve">(), </w:t>
+      </w:r>
+      <w:proofErr w:type="spellStart"/>
+      <w:r>
+        <w:rPr>
+          <w:rStyle w:val="normaltextrun"/>
+          <w:rFonts w:ascii="Calibri" w:hAnsi="Calibri" w:cs="Calibri"/>
+          <w:sz w:val="22"/>
+          <w:szCs w:val="22"/>
+          <w:highlight w:val="yellow"/>
+        </w:rPr>
+        <w:t>Query.GetRoom</w:t>
+      </w:r>
+      <w:proofErr w:type="spellEnd"/>
+      <w:r>
+        <w:rPr>
+          <w:rStyle w:val="normaltextrun"/>
+          <w:rFonts w:ascii="Calibri" w:hAnsi="Calibri" w:cs="Calibri"/>
+          <w:sz w:val="22"/>
+          <w:szCs w:val="22"/>
+          <w:highlight w:val="yellow"/>
+        </w:rPr>
+        <w:t xml:space="preserve">(), and </w:t>
+      </w:r>
+      <w:proofErr w:type="spellStart"/>
+      <w:r>
+        <w:rPr>
+          <w:rStyle w:val="normaltextrun"/>
+          <w:rFonts w:ascii="Calibri" w:hAnsi="Calibri" w:cs="Calibri"/>
+          <w:sz w:val="22"/>
+          <w:szCs w:val="22"/>
+          <w:highlight w:val="yellow"/>
+        </w:rPr>
+        <w:t>Query.GetDietPlanId</w:t>
+      </w:r>
+      <w:proofErr w:type="spellEnd"/>
+      <w:r>
+        <w:rPr>
+          <w:rStyle w:val="normaltextrun"/>
+          <w:rFonts w:ascii="Calibri" w:hAnsi="Calibri" w:cs="Calibri"/>
+          <w:sz w:val="22"/>
+          <w:szCs w:val="22"/>
+          <w:highlight w:val="yellow"/>
+        </w:rPr>
+        <w:t>().</w:t>
+      </w:r>
+    </w:p>
+    <w:p>
+      <w:pPr>
+        <w:pStyle w:val="paragraph"/>
+        <w:spacing w:before="0" w:beforeAutospacing="0" w:after="0" w:afterAutospacing="0"/>
+        <w:textAlignment w:val="baseline"/>
+        <w:rPr>
+          <w:rStyle w:val="normaltextrun"/>
+          <w:rFonts w:ascii="Calibri" w:hAnsi="Calibri" w:cs="Calibri"/>
+          <w:sz w:val="22"/>
+          <w:szCs w:val="22"/>
+        </w:rPr>
+      </w:pPr>
+    </w:p>
+    <w:p>
+      <w:pPr>
+        <w:pStyle w:val="paragraph"/>
+        <w:spacing w:before="0" w:beforeAutospacing="0" w:after="0" w:afterAutospacing="0"/>
+        <w:textAlignment w:val="baseline"/>
+        <w:rPr>
+          <w:rStyle w:val="normaltextrun"/>
+          <w:rFonts w:ascii="Calibri" w:hAnsi="Calibri" w:cs="Calibri"/>
+          <w:sz w:val="22"/>
+          <w:szCs w:val="22"/>
+        </w:rPr>
+      </w:pPr>
+      <w:r>
+        <w:rPr>
+          <w:rStyle w:val="normaltextrun"/>
+          <w:rFonts w:ascii="Calibri" w:hAnsi="Calibri" w:cs="Calibri"/>
+          <w:b/>
+          <w:bCs/>
+          <w:sz w:val="22"/>
+          <w:szCs w:val="22"/>
+          <w:highlight w:val="red"/>
         </w:rPr>
         <w:t>(</w:t>
       </w:r>
@@ -921,6 +1170,7 @@
           <w:bCs/>
           <w:sz w:val="22"/>
           <w:szCs w:val="22"/>
+          <w:highlight w:val="red"/>
         </w:rPr>
         <w:t>15</w:t>
       </w:r>
@@ -932,6 +1182,7 @@
           <w:bCs/>
           <w:sz w:val="22"/>
           <w:szCs w:val="22"/>
+          <w:highlight w:val="red"/>
         </w:rPr>
         <w:t> points)</w:t>
       </w:r>
@@ -941,6 +1192,7 @@
           <w:rFonts w:ascii="Calibri" w:hAnsi="Calibri" w:cs="Calibri"/>
           <w:sz w:val="22"/>
           <w:szCs w:val="22"/>
+          <w:highlight w:val="red"/>
         </w:rPr>
         <w:t> As a developer, I want to implement the various methods in the Query class that pertain to Adoptions.</w:t>
       </w:r>
@@ -970,45 +1222,27 @@
           <w:szCs w:val="22"/>
         </w:rPr>
       </w:pPr>
-      <w:r>
-        <w:rPr>
-          <w:rStyle w:val="normaltextrun"/>
-          <w:rFonts w:ascii="Calibri" w:hAnsi="Calibri" w:cs="Calibri"/>
-          <w:b/>
-          <w:bCs/>
-          <w:sz w:val="22"/>
-          <w:szCs w:val="22"/>
-        </w:rPr>
-        <w:t>(</w:t>
-      </w:r>
-      <w:r>
-        <w:rPr>
-          <w:rStyle w:val="normaltextrun"/>
-          <w:rFonts w:ascii="Calibri" w:hAnsi="Calibri" w:cs="Calibri"/>
-          <w:b/>
-          <w:bCs/>
-          <w:sz w:val="22"/>
-          <w:szCs w:val="22"/>
-        </w:rPr>
-        <w:t>10</w:t>
-      </w:r>
-      <w:r>
-        <w:rPr>
-          <w:rStyle w:val="normaltextrun"/>
-          <w:rFonts w:ascii="Calibri" w:hAnsi="Calibri" w:cs="Calibri"/>
-          <w:b/>
-          <w:bCs/>
-          <w:sz w:val="22"/>
-          <w:szCs w:val="22"/>
-        </w:rPr>
-        <w:t> points)</w:t>
-      </w:r>
-      <w:r>
-        <w:rPr>
-          <w:rStyle w:val="normaltextrun"/>
-          <w:rFonts w:ascii="Calibri" w:hAnsi="Calibri" w:cs="Calibri"/>
-          <w:sz w:val="22"/>
-          <w:szCs w:val="22"/>
+      <w:bookmarkStart w:id="0" w:name="_GoBack"/>
+      <w:bookmarkEnd w:id="0"/>
+      <w:r>
+        <w:rPr>
+          <w:rStyle w:val="normaltextrun"/>
+          <w:rFonts w:ascii="Calibri" w:hAnsi="Calibri" w:cs="Calibri"/>
+          <w:b/>
+          <w:bCs/>
+          <w:sz w:val="22"/>
+          <w:szCs w:val="22"/>
+          <w:highlight w:val="yellow"/>
+        </w:rPr>
+        <w:t>(10 points)</w:t>
+      </w:r>
+      <w:r>
+        <w:rPr>
+          <w:rStyle w:val="normaltextrun"/>
+          <w:rFonts w:ascii="Calibri" w:hAnsi="Calibri" w:cs="Calibri"/>
+          <w:sz w:val="22"/>
+          <w:szCs w:val="22"/>
+          <w:highlight w:val="yellow"/>
         </w:rPr>
         <w:t> As a developer, I want to implement the various methods in the Query class that pertain to Shots.</w:t>
       </w:r>
@@ -1035,16 +1269,18 @@
           <w:rFonts w:ascii="Calibri" w:hAnsi="Calibri" w:cs="Calibri"/>
           <w:sz w:val="22"/>
           <w:szCs w:val="22"/>
-        </w:rPr>
-      </w:pPr>
-      <w:r>
-        <w:rPr>
-          <w:rStyle w:val="normaltextrun"/>
-          <w:rFonts w:ascii="Calibri" w:hAnsi="Calibri" w:cs="Calibri"/>
-          <w:b/>
-          <w:bCs/>
-          <w:sz w:val="22"/>
-          <w:szCs w:val="22"/>
+          <w:highlight w:val="green"/>
+        </w:rPr>
+      </w:pPr>
+      <w:r>
+        <w:rPr>
+          <w:rStyle w:val="normaltextrun"/>
+          <w:rFonts w:ascii="Calibri" w:hAnsi="Calibri" w:cs="Calibri"/>
+          <w:b/>
+          <w:bCs/>
+          <w:sz w:val="22"/>
+          <w:szCs w:val="22"/>
+          <w:highlight w:val="green"/>
         </w:rPr>
         <w:t>(10 points)</w:t>
       </w:r>
@@ -1054,6 +1290,7 @@
           <w:rFonts w:ascii="Calibri" w:hAnsi="Calibri" w:cs="Calibri"/>
           <w:sz w:val="22"/>
           <w:szCs w:val="22"/>
+          <w:highlight w:val="green"/>
         </w:rPr>
         <w:t> As a developer, I want to use C# best practices, SOLID design principles, exception handling, null checking, and good naming conventions when building my application.</w:t>
       </w:r>
@@ -1063,6 +1300,7 @@
           <w:rFonts w:ascii="Calibri" w:hAnsi="Calibri" w:cs="Calibri"/>
           <w:sz w:val="22"/>
           <w:szCs w:val="22"/>
+          <w:highlight w:val="green"/>
         </w:rPr>
         <w:t> </w:t>
       </w:r>
@@ -1076,29 +1314,31 @@
           <w:rFonts w:ascii="Segoe UI" w:hAnsi="Segoe UI" w:cs="Segoe UI"/>
           <w:sz w:val="18"/>
           <w:szCs w:val="18"/>
-        </w:rPr>
-      </w:pPr>
-    </w:p>
-    <w:p>
-      <w:pPr>
-        <w:pStyle w:val="paragraph"/>
-        <w:spacing w:before="0" w:beforeAutospacing="0" w:after="0" w:afterAutospacing="0"/>
-        <w:textAlignment w:val="baseline"/>
-        <w:rPr>
-          <w:rStyle w:val="eop"/>
-          <w:rFonts w:ascii="Calibri" w:hAnsi="Calibri" w:cs="Calibri"/>
-          <w:sz w:val="22"/>
-          <w:szCs w:val="22"/>
-        </w:rPr>
-      </w:pPr>
-      <w:r>
-        <w:rPr>
-          <w:rStyle w:val="normaltextrun"/>
-          <w:rFonts w:ascii="Calibri" w:hAnsi="Calibri" w:cs="Calibri"/>
-          <w:b/>
-          <w:bCs/>
-          <w:sz w:val="22"/>
-          <w:szCs w:val="22"/>
+          <w:highlight w:val="green"/>
+        </w:rPr>
+      </w:pPr>
+    </w:p>
+    <w:p>
+      <w:pPr>
+        <w:pStyle w:val="paragraph"/>
+        <w:spacing w:before="0" w:beforeAutospacing="0" w:after="0" w:afterAutospacing="0"/>
+        <w:textAlignment w:val="baseline"/>
+        <w:rPr>
+          <w:rStyle w:val="eop"/>
+          <w:rFonts w:ascii="Calibri" w:hAnsi="Calibri" w:cs="Calibri"/>
+          <w:sz w:val="22"/>
+          <w:szCs w:val="22"/>
+        </w:rPr>
+      </w:pPr>
+      <w:r>
+        <w:rPr>
+          <w:rStyle w:val="normaltextrun"/>
+          <w:rFonts w:ascii="Calibri" w:hAnsi="Calibri" w:cs="Calibri"/>
+          <w:b/>
+          <w:bCs/>
+          <w:sz w:val="22"/>
+          <w:szCs w:val="22"/>
+          <w:highlight w:val="green"/>
         </w:rPr>
         <w:t>(5 points): </w:t>
       </w:r>
@@ -1108,6 +1348,7 @@
           <w:rFonts w:ascii="Calibri" w:hAnsi="Calibri" w:cs="Calibri"/>
           <w:sz w:val="22"/>
           <w:szCs w:val="22"/>
+          <w:highlight w:val="green"/>
         </w:rPr>
         <w:t>As a developer, I want to make good, consistent commits.</w:t>
       </w:r>
@@ -1216,8 +1457,6 @@
         </w:rPr>
         <w:t>use that data to add the animals from the CSV file to the database.</w:t>
       </w:r>
-      <w:bookmarkStart w:id="0" w:name="_GoBack"/>
-      <w:bookmarkEnd w:id="0"/>
     </w:p>
     <w:sectPr>
       <w:pgSz w:w="12240" w:h="15840"/>

</xml_diff>

<commit_message>
Correct Employee Remove method.  Updated Shot queries.  Corrected multi-trait search
</commit_message>
<xml_diff>
--- a/HumaneSocietyUserStories.docx
+++ b/HumaneSocietyUserStories.docx
@@ -814,414 +814,6 @@
           <w:szCs w:val="22"/>
         </w:rPr>
       </w:pPr>
-      <w:r>
-        <w:rPr>
-          <w:rStyle w:val="normaltextrun"/>
-          <w:rFonts w:ascii="Calibri" w:hAnsi="Calibri" w:cs="Calibri"/>
-          <w:b/>
-          <w:bCs/>
-          <w:sz w:val="22"/>
-          <w:szCs w:val="22"/>
-          <w:highlight w:val="yellow"/>
-        </w:rPr>
-        <w:t>(</w:t>
-      </w:r>
-      <w:r>
-        <w:rPr>
-          <w:rStyle w:val="normaltextrun"/>
-          <w:rFonts w:ascii="Calibri" w:hAnsi="Calibri" w:cs="Calibri"/>
-          <w:b/>
-          <w:bCs/>
-          <w:sz w:val="22"/>
-          <w:szCs w:val="22"/>
-          <w:highlight w:val="yellow"/>
-        </w:rPr>
-        <w:t>10</w:t>
-      </w:r>
-      <w:r>
-        <w:rPr>
-          <w:rStyle w:val="normaltextrun"/>
-          <w:rFonts w:ascii="Calibri" w:hAnsi="Calibri" w:cs="Calibri"/>
-          <w:b/>
-          <w:bCs/>
-          <w:sz w:val="22"/>
-          <w:szCs w:val="22"/>
-          <w:highlight w:val="yellow"/>
-        </w:rPr>
-        <w:t> points)</w:t>
-      </w:r>
-      <w:r>
-        <w:rPr>
-          <w:rStyle w:val="normaltextrun"/>
-          <w:rFonts w:ascii="Calibri" w:hAnsi="Calibri" w:cs="Calibri"/>
-          <w:sz w:val="22"/>
-          <w:szCs w:val="22"/>
-          <w:highlight w:val="yellow"/>
-        </w:rPr>
-        <w:t> As a</w:t>
-      </w:r>
-      <w:r>
-        <w:rPr>
-          <w:rStyle w:val="normaltextrun"/>
-          <w:rFonts w:ascii="Calibri" w:hAnsi="Calibri" w:cs="Calibri"/>
-          <w:sz w:val="22"/>
-          <w:szCs w:val="22"/>
-          <w:highlight w:val="yellow"/>
-        </w:rPr>
-        <w:t xml:space="preserve"> developer, I want to implement the various methods in the Query class that pertain to Animal CRUD operations.</w:t>
-      </w:r>
-    </w:p>
-    <w:p>
-      <w:pPr>
-        <w:pStyle w:val="paragraph"/>
-        <w:spacing w:before="0" w:beforeAutospacing="0" w:after="0" w:afterAutospacing="0"/>
-        <w:textAlignment w:val="baseline"/>
-        <w:rPr>
-          <w:rStyle w:val="eop"/>
-          <w:rFonts w:ascii="Calibri" w:hAnsi="Calibri" w:cs="Calibri"/>
-          <w:sz w:val="22"/>
-          <w:szCs w:val="22"/>
-        </w:rPr>
-      </w:pPr>
-    </w:p>
-    <w:p>
-      <w:pPr>
-        <w:pStyle w:val="paragraph"/>
-        <w:spacing w:before="0" w:beforeAutospacing="0" w:after="0" w:afterAutospacing="0"/>
-        <w:textAlignment w:val="baseline"/>
-        <w:rPr>
-          <w:rStyle w:val="normaltextrun"/>
-          <w:rFonts w:ascii="Calibri" w:hAnsi="Calibri" w:cs="Calibri"/>
-          <w:sz w:val="22"/>
-          <w:szCs w:val="22"/>
-        </w:rPr>
-      </w:pPr>
-      <w:r>
-        <w:rPr>
-          <w:rStyle w:val="normaltextrun"/>
-          <w:rFonts w:ascii="Calibri" w:hAnsi="Calibri" w:cs="Calibri"/>
-          <w:b/>
-          <w:bCs/>
-          <w:sz w:val="22"/>
-          <w:szCs w:val="22"/>
-          <w:highlight w:val="green"/>
-        </w:rPr>
-        <w:t>(</w:t>
-      </w:r>
-      <w:r>
-        <w:rPr>
-          <w:rStyle w:val="normaltextrun"/>
-          <w:rFonts w:ascii="Calibri" w:hAnsi="Calibri" w:cs="Calibri"/>
-          <w:b/>
-          <w:bCs/>
-          <w:sz w:val="22"/>
-          <w:szCs w:val="22"/>
-          <w:highlight w:val="green"/>
-        </w:rPr>
-        <w:t>10</w:t>
-      </w:r>
-      <w:r>
-        <w:rPr>
-          <w:rStyle w:val="normaltextrun"/>
-          <w:rFonts w:ascii="Calibri" w:hAnsi="Calibri" w:cs="Calibri"/>
-          <w:b/>
-          <w:bCs/>
-          <w:sz w:val="22"/>
-          <w:szCs w:val="22"/>
-          <w:highlight w:val="green"/>
-        </w:rPr>
-        <w:t> points)</w:t>
-      </w:r>
-      <w:r>
-        <w:rPr>
-          <w:rStyle w:val="normaltextrun"/>
-          <w:rFonts w:ascii="Calibri" w:hAnsi="Calibri" w:cs="Calibri"/>
-          <w:sz w:val="22"/>
-          <w:szCs w:val="22"/>
-          <w:highlight w:val="green"/>
-        </w:rPr>
-        <w:t xml:space="preserve"> As a developer, I want to implement the </w:t>
-      </w:r>
-      <w:proofErr w:type="spellStart"/>
-      <w:r>
-        <w:rPr>
-          <w:rStyle w:val="normaltextrun"/>
-          <w:rFonts w:ascii="Calibri" w:hAnsi="Calibri" w:cs="Calibri"/>
-          <w:sz w:val="22"/>
-          <w:szCs w:val="22"/>
-          <w:highlight w:val="green"/>
-        </w:rPr>
-        <w:t>Query.SearchForAnimalByMultipleTraits</w:t>
-      </w:r>
-      <w:proofErr w:type="spellEnd"/>
-      <w:r>
-        <w:rPr>
-          <w:rStyle w:val="normaltextrun"/>
-          <w:rFonts w:ascii="Calibri" w:hAnsi="Calibri" w:cs="Calibri"/>
-          <w:sz w:val="22"/>
-          <w:szCs w:val="22"/>
-          <w:highlight w:val="green"/>
-        </w:rPr>
-        <w:t xml:space="preserve">() method to return a list of animals that fit every </w:t>
-      </w:r>
-      <w:proofErr w:type="gramStart"/>
-      <w:r>
-        <w:rPr>
-          <w:rStyle w:val="normaltextrun"/>
-          <w:rFonts w:ascii="Calibri" w:hAnsi="Calibri" w:cs="Calibri"/>
-          <w:sz w:val="22"/>
-          <w:szCs w:val="22"/>
-          <w:highlight w:val="green"/>
-        </w:rPr>
-        <w:t>criteria</w:t>
-      </w:r>
-      <w:proofErr w:type="gramEnd"/>
-      <w:r>
-        <w:rPr>
-          <w:rStyle w:val="normaltextrun"/>
-          <w:rFonts w:ascii="Calibri" w:hAnsi="Calibri" w:cs="Calibri"/>
-          <w:sz w:val="22"/>
-          <w:szCs w:val="22"/>
-          <w:highlight w:val="green"/>
-        </w:rPr>
-        <w:t xml:space="preserve"> passed to me.</w:t>
-      </w:r>
-    </w:p>
-    <w:p>
-      <w:pPr>
-        <w:pStyle w:val="paragraph"/>
-        <w:spacing w:before="0" w:beforeAutospacing="0" w:after="0" w:afterAutospacing="0"/>
-        <w:textAlignment w:val="baseline"/>
-        <w:rPr>
-          <w:rStyle w:val="normaltextrun"/>
-          <w:rFonts w:ascii="Calibri" w:hAnsi="Calibri" w:cs="Calibri"/>
-          <w:sz w:val="22"/>
-          <w:szCs w:val="22"/>
-        </w:rPr>
-      </w:pPr>
-    </w:p>
-    <w:p>
-      <w:pPr>
-        <w:pStyle w:val="paragraph"/>
-        <w:spacing w:before="0" w:beforeAutospacing="0" w:after="0" w:afterAutospacing="0"/>
-        <w:textAlignment w:val="baseline"/>
-        <w:rPr>
-          <w:rStyle w:val="normaltextrun"/>
-          <w:rFonts w:ascii="Calibri" w:hAnsi="Calibri" w:cs="Calibri"/>
-          <w:sz w:val="22"/>
-          <w:szCs w:val="22"/>
-        </w:rPr>
-      </w:pPr>
-      <w:r>
-        <w:rPr>
-          <w:rStyle w:val="normaltextrun"/>
-          <w:rFonts w:ascii="Calibri" w:hAnsi="Calibri" w:cs="Calibri"/>
-          <w:b/>
-          <w:bCs/>
-          <w:sz w:val="22"/>
-          <w:szCs w:val="22"/>
-          <w:highlight w:val="yellow"/>
-        </w:rPr>
-        <w:t>(</w:t>
-      </w:r>
-      <w:r>
-        <w:rPr>
-          <w:rStyle w:val="normaltextrun"/>
-          <w:rFonts w:ascii="Calibri" w:hAnsi="Calibri" w:cs="Calibri"/>
-          <w:b/>
-          <w:bCs/>
-          <w:sz w:val="22"/>
-          <w:szCs w:val="22"/>
-          <w:highlight w:val="yellow"/>
-        </w:rPr>
-        <w:t>10</w:t>
-      </w:r>
-      <w:r>
-        <w:rPr>
-          <w:rStyle w:val="normaltextrun"/>
-          <w:rFonts w:ascii="Calibri" w:hAnsi="Calibri" w:cs="Calibri"/>
-          <w:b/>
-          <w:bCs/>
-          <w:sz w:val="22"/>
-          <w:szCs w:val="22"/>
-          <w:highlight w:val="yellow"/>
-        </w:rPr>
-        <w:t> points)</w:t>
-      </w:r>
-      <w:r>
-        <w:rPr>
-          <w:rStyle w:val="normaltextrun"/>
-          <w:rFonts w:ascii="Calibri" w:hAnsi="Calibri" w:cs="Calibri"/>
-          <w:sz w:val="22"/>
-          <w:szCs w:val="22"/>
-          <w:highlight w:val="yellow"/>
-        </w:rPr>
-        <w:t xml:space="preserve"> As a developer, I want to implement the various methods in the Query class that deal with animal-related things. </w:t>
-      </w:r>
-      <w:proofErr w:type="spellStart"/>
-      <w:r>
-        <w:rPr>
-          <w:rStyle w:val="normaltextrun"/>
-          <w:rFonts w:ascii="Calibri" w:hAnsi="Calibri" w:cs="Calibri"/>
-          <w:sz w:val="22"/>
-          <w:szCs w:val="22"/>
-          <w:highlight w:val="yellow"/>
-        </w:rPr>
-        <w:t>Query.GetCategoryId</w:t>
-      </w:r>
-      <w:proofErr w:type="spellEnd"/>
-      <w:r>
-        <w:rPr>
-          <w:rStyle w:val="normaltextrun"/>
-          <w:rFonts w:ascii="Calibri" w:hAnsi="Calibri" w:cs="Calibri"/>
-          <w:sz w:val="22"/>
-          <w:szCs w:val="22"/>
-          <w:highlight w:val="yellow"/>
-        </w:rPr>
-        <w:t xml:space="preserve">(), </w:t>
-      </w:r>
-      <w:proofErr w:type="spellStart"/>
-      <w:r>
-        <w:rPr>
-          <w:rStyle w:val="normaltextrun"/>
-          <w:rFonts w:ascii="Calibri" w:hAnsi="Calibri" w:cs="Calibri"/>
-          <w:sz w:val="22"/>
-          <w:szCs w:val="22"/>
-          <w:highlight w:val="yellow"/>
-        </w:rPr>
-        <w:t>Query.GetRoom</w:t>
-      </w:r>
-      <w:proofErr w:type="spellEnd"/>
-      <w:r>
-        <w:rPr>
-          <w:rStyle w:val="normaltextrun"/>
-          <w:rFonts w:ascii="Calibri" w:hAnsi="Calibri" w:cs="Calibri"/>
-          <w:sz w:val="22"/>
-          <w:szCs w:val="22"/>
-          <w:highlight w:val="yellow"/>
-        </w:rPr>
-        <w:t xml:space="preserve">(), and </w:t>
-      </w:r>
-      <w:proofErr w:type="spellStart"/>
-      <w:r>
-        <w:rPr>
-          <w:rStyle w:val="normaltextrun"/>
-          <w:rFonts w:ascii="Calibri" w:hAnsi="Calibri" w:cs="Calibri"/>
-          <w:sz w:val="22"/>
-          <w:szCs w:val="22"/>
-          <w:highlight w:val="yellow"/>
-        </w:rPr>
-        <w:t>Query.GetDietPlanId</w:t>
-      </w:r>
-      <w:proofErr w:type="spellEnd"/>
-      <w:r>
-        <w:rPr>
-          <w:rStyle w:val="normaltextrun"/>
-          <w:rFonts w:ascii="Calibri" w:hAnsi="Calibri" w:cs="Calibri"/>
-          <w:sz w:val="22"/>
-          <w:szCs w:val="22"/>
-          <w:highlight w:val="yellow"/>
-        </w:rPr>
-        <w:t>().</w:t>
-      </w:r>
-    </w:p>
-    <w:p>
-      <w:pPr>
-        <w:pStyle w:val="paragraph"/>
-        <w:spacing w:before="0" w:beforeAutospacing="0" w:after="0" w:afterAutospacing="0"/>
-        <w:textAlignment w:val="baseline"/>
-        <w:rPr>
-          <w:rStyle w:val="normaltextrun"/>
-          <w:rFonts w:ascii="Calibri" w:hAnsi="Calibri" w:cs="Calibri"/>
-          <w:sz w:val="22"/>
-          <w:szCs w:val="22"/>
-        </w:rPr>
-      </w:pPr>
-    </w:p>
-    <w:p>
-      <w:pPr>
-        <w:pStyle w:val="paragraph"/>
-        <w:spacing w:before="0" w:beforeAutospacing="0" w:after="0" w:afterAutospacing="0"/>
-        <w:textAlignment w:val="baseline"/>
-        <w:rPr>
-          <w:rStyle w:val="normaltextrun"/>
-          <w:rFonts w:ascii="Calibri" w:hAnsi="Calibri" w:cs="Calibri"/>
-          <w:sz w:val="22"/>
-          <w:szCs w:val="22"/>
-        </w:rPr>
-      </w:pPr>
-      <w:r>
-        <w:rPr>
-          <w:rStyle w:val="normaltextrun"/>
-          <w:rFonts w:ascii="Calibri" w:hAnsi="Calibri" w:cs="Calibri"/>
-          <w:b/>
-          <w:bCs/>
-          <w:sz w:val="22"/>
-          <w:szCs w:val="22"/>
-          <w:highlight w:val="red"/>
-        </w:rPr>
-        <w:t>(</w:t>
-      </w:r>
-      <w:r>
-        <w:rPr>
-          <w:rStyle w:val="normaltextrun"/>
-          <w:rFonts w:ascii="Calibri" w:hAnsi="Calibri" w:cs="Calibri"/>
-          <w:b/>
-          <w:bCs/>
-          <w:sz w:val="22"/>
-          <w:szCs w:val="22"/>
-          <w:highlight w:val="red"/>
-        </w:rPr>
-        <w:t>15</w:t>
-      </w:r>
-      <w:r>
-        <w:rPr>
-          <w:rStyle w:val="normaltextrun"/>
-          <w:rFonts w:ascii="Calibri" w:hAnsi="Calibri" w:cs="Calibri"/>
-          <w:b/>
-          <w:bCs/>
-          <w:sz w:val="22"/>
-          <w:szCs w:val="22"/>
-          <w:highlight w:val="red"/>
-        </w:rPr>
-        <w:t> points)</w:t>
-      </w:r>
-      <w:r>
-        <w:rPr>
-          <w:rStyle w:val="normaltextrun"/>
-          <w:rFonts w:ascii="Calibri" w:hAnsi="Calibri" w:cs="Calibri"/>
-          <w:sz w:val="22"/>
-          <w:szCs w:val="22"/>
-          <w:highlight w:val="red"/>
-        </w:rPr>
-        <w:t> As a developer, I want to implement the various methods in the Query class that pertain to Adoptions.</w:t>
-      </w:r>
-    </w:p>
-    <w:p>
-      <w:pPr>
-        <w:pStyle w:val="paragraph"/>
-        <w:spacing w:before="0" w:beforeAutospacing="0" w:after="0" w:afterAutospacing="0"/>
-        <w:textAlignment w:val="baseline"/>
-        <w:rPr>
-          <w:rStyle w:val="normaltextrun"/>
-          <w:rFonts w:ascii="Calibri" w:hAnsi="Calibri" w:cs="Calibri"/>
-          <w:sz w:val="22"/>
-          <w:szCs w:val="22"/>
-        </w:rPr>
-      </w:pPr>
-    </w:p>
-    <w:p>
-      <w:pPr>
-        <w:pStyle w:val="paragraph"/>
-        <w:spacing w:before="0" w:beforeAutospacing="0" w:after="0" w:afterAutospacing="0"/>
-        <w:textAlignment w:val="baseline"/>
-        <w:rPr>
-          <w:rStyle w:val="eop"/>
-          <w:rFonts w:ascii="Calibri" w:hAnsi="Calibri" w:cs="Calibri"/>
-          <w:sz w:val="22"/>
-          <w:szCs w:val="22"/>
-        </w:rPr>
-      </w:pPr>
       <w:bookmarkStart w:id="0" w:name="_GoBack"/>
       <w:bookmarkEnd w:id="0"/>
       <w:r>
@@ -1232,7 +824,415 @@
           <w:bCs/>
           <w:sz w:val="22"/>
           <w:szCs w:val="22"/>
-          <w:highlight w:val="yellow"/>
+          <w:highlight w:val="green"/>
+        </w:rPr>
+        <w:t>(</w:t>
+      </w:r>
+      <w:r>
+        <w:rPr>
+          <w:rStyle w:val="normaltextrun"/>
+          <w:rFonts w:ascii="Calibri" w:hAnsi="Calibri" w:cs="Calibri"/>
+          <w:b/>
+          <w:bCs/>
+          <w:sz w:val="22"/>
+          <w:szCs w:val="22"/>
+          <w:highlight w:val="green"/>
+        </w:rPr>
+        <w:t>10</w:t>
+      </w:r>
+      <w:r>
+        <w:rPr>
+          <w:rStyle w:val="normaltextrun"/>
+          <w:rFonts w:ascii="Calibri" w:hAnsi="Calibri" w:cs="Calibri"/>
+          <w:b/>
+          <w:bCs/>
+          <w:sz w:val="22"/>
+          <w:szCs w:val="22"/>
+          <w:highlight w:val="green"/>
+        </w:rPr>
+        <w:t> points)</w:t>
+      </w:r>
+      <w:r>
+        <w:rPr>
+          <w:rStyle w:val="normaltextrun"/>
+          <w:rFonts w:ascii="Calibri" w:hAnsi="Calibri" w:cs="Calibri"/>
+          <w:sz w:val="22"/>
+          <w:szCs w:val="22"/>
+          <w:highlight w:val="green"/>
+        </w:rPr>
+        <w:t> As a</w:t>
+      </w:r>
+      <w:r>
+        <w:rPr>
+          <w:rStyle w:val="normaltextrun"/>
+          <w:rFonts w:ascii="Calibri" w:hAnsi="Calibri" w:cs="Calibri"/>
+          <w:sz w:val="22"/>
+          <w:szCs w:val="22"/>
+          <w:highlight w:val="green"/>
+        </w:rPr>
+        <w:t xml:space="preserve"> developer, I want to implement the various methods in the Query class that pertain to Animal CRUD operations.</w:t>
+      </w:r>
+    </w:p>
+    <w:p>
+      <w:pPr>
+        <w:pStyle w:val="paragraph"/>
+        <w:spacing w:before="0" w:beforeAutospacing="0" w:after="0" w:afterAutospacing="0"/>
+        <w:textAlignment w:val="baseline"/>
+        <w:rPr>
+          <w:rStyle w:val="eop"/>
+          <w:rFonts w:ascii="Calibri" w:hAnsi="Calibri" w:cs="Calibri"/>
+          <w:sz w:val="22"/>
+          <w:szCs w:val="22"/>
+        </w:rPr>
+      </w:pPr>
+    </w:p>
+    <w:p>
+      <w:pPr>
+        <w:pStyle w:val="paragraph"/>
+        <w:spacing w:before="0" w:beforeAutospacing="0" w:after="0" w:afterAutospacing="0"/>
+        <w:textAlignment w:val="baseline"/>
+        <w:rPr>
+          <w:rStyle w:val="normaltextrun"/>
+          <w:rFonts w:ascii="Calibri" w:hAnsi="Calibri" w:cs="Calibri"/>
+          <w:sz w:val="22"/>
+          <w:szCs w:val="22"/>
+        </w:rPr>
+      </w:pPr>
+      <w:r>
+        <w:rPr>
+          <w:rStyle w:val="normaltextrun"/>
+          <w:rFonts w:ascii="Calibri" w:hAnsi="Calibri" w:cs="Calibri"/>
+          <w:b/>
+          <w:bCs/>
+          <w:sz w:val="22"/>
+          <w:szCs w:val="22"/>
+          <w:highlight w:val="green"/>
+        </w:rPr>
+        <w:t>(</w:t>
+      </w:r>
+      <w:r>
+        <w:rPr>
+          <w:rStyle w:val="normaltextrun"/>
+          <w:rFonts w:ascii="Calibri" w:hAnsi="Calibri" w:cs="Calibri"/>
+          <w:b/>
+          <w:bCs/>
+          <w:sz w:val="22"/>
+          <w:szCs w:val="22"/>
+          <w:highlight w:val="green"/>
+        </w:rPr>
+        <w:t>10</w:t>
+      </w:r>
+      <w:r>
+        <w:rPr>
+          <w:rStyle w:val="normaltextrun"/>
+          <w:rFonts w:ascii="Calibri" w:hAnsi="Calibri" w:cs="Calibri"/>
+          <w:b/>
+          <w:bCs/>
+          <w:sz w:val="22"/>
+          <w:szCs w:val="22"/>
+          <w:highlight w:val="green"/>
+        </w:rPr>
+        <w:t> points)</w:t>
+      </w:r>
+      <w:r>
+        <w:rPr>
+          <w:rStyle w:val="normaltextrun"/>
+          <w:rFonts w:ascii="Calibri" w:hAnsi="Calibri" w:cs="Calibri"/>
+          <w:sz w:val="22"/>
+          <w:szCs w:val="22"/>
+          <w:highlight w:val="green"/>
+        </w:rPr>
+        <w:t xml:space="preserve"> As a developer, I want to implement the </w:t>
+      </w:r>
+      <w:proofErr w:type="spellStart"/>
+      <w:r>
+        <w:rPr>
+          <w:rStyle w:val="normaltextrun"/>
+          <w:rFonts w:ascii="Calibri" w:hAnsi="Calibri" w:cs="Calibri"/>
+          <w:sz w:val="22"/>
+          <w:szCs w:val="22"/>
+          <w:highlight w:val="green"/>
+        </w:rPr>
+        <w:t>Query.SearchForAnimalByMultipleTraits</w:t>
+      </w:r>
+      <w:proofErr w:type="spellEnd"/>
+      <w:r>
+        <w:rPr>
+          <w:rStyle w:val="normaltextrun"/>
+          <w:rFonts w:ascii="Calibri" w:hAnsi="Calibri" w:cs="Calibri"/>
+          <w:sz w:val="22"/>
+          <w:szCs w:val="22"/>
+          <w:highlight w:val="green"/>
+        </w:rPr>
+        <w:t xml:space="preserve">() method to return a list of animals that fit every </w:t>
+      </w:r>
+      <w:proofErr w:type="gramStart"/>
+      <w:r>
+        <w:rPr>
+          <w:rStyle w:val="normaltextrun"/>
+          <w:rFonts w:ascii="Calibri" w:hAnsi="Calibri" w:cs="Calibri"/>
+          <w:sz w:val="22"/>
+          <w:szCs w:val="22"/>
+          <w:highlight w:val="green"/>
+        </w:rPr>
+        <w:t>criteria</w:t>
+      </w:r>
+      <w:proofErr w:type="gramEnd"/>
+      <w:r>
+        <w:rPr>
+          <w:rStyle w:val="normaltextrun"/>
+          <w:rFonts w:ascii="Calibri" w:hAnsi="Calibri" w:cs="Calibri"/>
+          <w:sz w:val="22"/>
+          <w:szCs w:val="22"/>
+          <w:highlight w:val="green"/>
+        </w:rPr>
+        <w:t xml:space="preserve"> passed to me.</w:t>
+      </w:r>
+    </w:p>
+    <w:p>
+      <w:pPr>
+        <w:pStyle w:val="paragraph"/>
+        <w:spacing w:before="0" w:beforeAutospacing="0" w:after="0" w:afterAutospacing="0"/>
+        <w:textAlignment w:val="baseline"/>
+        <w:rPr>
+          <w:rStyle w:val="normaltextrun"/>
+          <w:rFonts w:ascii="Calibri" w:hAnsi="Calibri" w:cs="Calibri"/>
+          <w:sz w:val="22"/>
+          <w:szCs w:val="22"/>
+        </w:rPr>
+      </w:pPr>
+    </w:p>
+    <w:p>
+      <w:pPr>
+        <w:pStyle w:val="paragraph"/>
+        <w:spacing w:before="0" w:beforeAutospacing="0" w:after="0" w:afterAutospacing="0"/>
+        <w:textAlignment w:val="baseline"/>
+        <w:rPr>
+          <w:rStyle w:val="normaltextrun"/>
+          <w:rFonts w:ascii="Calibri" w:hAnsi="Calibri" w:cs="Calibri"/>
+          <w:sz w:val="22"/>
+          <w:szCs w:val="22"/>
+        </w:rPr>
+      </w:pPr>
+      <w:r>
+        <w:rPr>
+          <w:rStyle w:val="normaltextrun"/>
+          <w:rFonts w:ascii="Calibri" w:hAnsi="Calibri" w:cs="Calibri"/>
+          <w:b/>
+          <w:bCs/>
+          <w:sz w:val="22"/>
+          <w:szCs w:val="22"/>
+          <w:highlight w:val="green"/>
+        </w:rPr>
+        <w:t>(</w:t>
+      </w:r>
+      <w:r>
+        <w:rPr>
+          <w:rStyle w:val="normaltextrun"/>
+          <w:rFonts w:ascii="Calibri" w:hAnsi="Calibri" w:cs="Calibri"/>
+          <w:b/>
+          <w:bCs/>
+          <w:sz w:val="22"/>
+          <w:szCs w:val="22"/>
+          <w:highlight w:val="green"/>
+        </w:rPr>
+        <w:t>10</w:t>
+      </w:r>
+      <w:r>
+        <w:rPr>
+          <w:rStyle w:val="normaltextrun"/>
+          <w:rFonts w:ascii="Calibri" w:hAnsi="Calibri" w:cs="Calibri"/>
+          <w:b/>
+          <w:bCs/>
+          <w:sz w:val="22"/>
+          <w:szCs w:val="22"/>
+          <w:highlight w:val="green"/>
+        </w:rPr>
+        <w:t> points)</w:t>
+      </w:r>
+      <w:r>
+        <w:rPr>
+          <w:rStyle w:val="normaltextrun"/>
+          <w:rFonts w:ascii="Calibri" w:hAnsi="Calibri" w:cs="Calibri"/>
+          <w:sz w:val="22"/>
+          <w:szCs w:val="22"/>
+          <w:highlight w:val="green"/>
+        </w:rPr>
+        <w:t xml:space="preserve"> As a developer, I want to implement the various methods in the Query class that deal with animal-related things. </w:t>
+      </w:r>
+      <w:proofErr w:type="spellStart"/>
+      <w:r>
+        <w:rPr>
+          <w:rStyle w:val="normaltextrun"/>
+          <w:rFonts w:ascii="Calibri" w:hAnsi="Calibri" w:cs="Calibri"/>
+          <w:sz w:val="22"/>
+          <w:szCs w:val="22"/>
+          <w:highlight w:val="green"/>
+        </w:rPr>
+        <w:t>Query.GetCategoryId</w:t>
+      </w:r>
+      <w:proofErr w:type="spellEnd"/>
+      <w:r>
+        <w:rPr>
+          <w:rStyle w:val="normaltextrun"/>
+          <w:rFonts w:ascii="Calibri" w:hAnsi="Calibri" w:cs="Calibri"/>
+          <w:sz w:val="22"/>
+          <w:szCs w:val="22"/>
+          <w:highlight w:val="green"/>
+        </w:rPr>
+        <w:t xml:space="preserve">(), </w:t>
+      </w:r>
+      <w:proofErr w:type="spellStart"/>
+      <w:r>
+        <w:rPr>
+          <w:rStyle w:val="normaltextrun"/>
+          <w:rFonts w:ascii="Calibri" w:hAnsi="Calibri" w:cs="Calibri"/>
+          <w:sz w:val="22"/>
+          <w:szCs w:val="22"/>
+          <w:highlight w:val="green"/>
+        </w:rPr>
+        <w:t>Query.GetRoom</w:t>
+      </w:r>
+      <w:proofErr w:type="spellEnd"/>
+      <w:r>
+        <w:rPr>
+          <w:rStyle w:val="normaltextrun"/>
+          <w:rFonts w:ascii="Calibri" w:hAnsi="Calibri" w:cs="Calibri"/>
+          <w:sz w:val="22"/>
+          <w:szCs w:val="22"/>
+          <w:highlight w:val="green"/>
+        </w:rPr>
+        <w:t xml:space="preserve">(), and </w:t>
+      </w:r>
+      <w:proofErr w:type="spellStart"/>
+      <w:r>
+        <w:rPr>
+          <w:rStyle w:val="normaltextrun"/>
+          <w:rFonts w:ascii="Calibri" w:hAnsi="Calibri" w:cs="Calibri"/>
+          <w:sz w:val="22"/>
+          <w:szCs w:val="22"/>
+          <w:highlight w:val="green"/>
+        </w:rPr>
+        <w:t>Query.GetDietPlanId</w:t>
+      </w:r>
+      <w:proofErr w:type="spellEnd"/>
+      <w:r>
+        <w:rPr>
+          <w:rStyle w:val="normaltextrun"/>
+          <w:rFonts w:ascii="Calibri" w:hAnsi="Calibri" w:cs="Calibri"/>
+          <w:sz w:val="22"/>
+          <w:szCs w:val="22"/>
+          <w:highlight w:val="green"/>
+        </w:rPr>
+        <w:t>().</w:t>
+      </w:r>
+    </w:p>
+    <w:p>
+      <w:pPr>
+        <w:pStyle w:val="paragraph"/>
+        <w:spacing w:before="0" w:beforeAutospacing="0" w:after="0" w:afterAutospacing="0"/>
+        <w:textAlignment w:val="baseline"/>
+        <w:rPr>
+          <w:rStyle w:val="normaltextrun"/>
+          <w:rFonts w:ascii="Calibri" w:hAnsi="Calibri" w:cs="Calibri"/>
+          <w:sz w:val="22"/>
+          <w:szCs w:val="22"/>
+        </w:rPr>
+      </w:pPr>
+    </w:p>
+    <w:p>
+      <w:pPr>
+        <w:pStyle w:val="paragraph"/>
+        <w:spacing w:before="0" w:beforeAutospacing="0" w:after="0" w:afterAutospacing="0"/>
+        <w:textAlignment w:val="baseline"/>
+        <w:rPr>
+          <w:rStyle w:val="normaltextrun"/>
+          <w:rFonts w:ascii="Calibri" w:hAnsi="Calibri" w:cs="Calibri"/>
+          <w:sz w:val="22"/>
+          <w:szCs w:val="22"/>
+        </w:rPr>
+      </w:pPr>
+      <w:r>
+        <w:rPr>
+          <w:rStyle w:val="normaltextrun"/>
+          <w:rFonts w:ascii="Calibri" w:hAnsi="Calibri" w:cs="Calibri"/>
+          <w:b/>
+          <w:bCs/>
+          <w:sz w:val="22"/>
+          <w:szCs w:val="22"/>
+          <w:highlight w:val="green"/>
+        </w:rPr>
+        <w:t>(</w:t>
+      </w:r>
+      <w:r>
+        <w:rPr>
+          <w:rStyle w:val="normaltextrun"/>
+          <w:rFonts w:ascii="Calibri" w:hAnsi="Calibri" w:cs="Calibri"/>
+          <w:b/>
+          <w:bCs/>
+          <w:sz w:val="22"/>
+          <w:szCs w:val="22"/>
+          <w:highlight w:val="green"/>
+        </w:rPr>
+        <w:t>15</w:t>
+      </w:r>
+      <w:r>
+        <w:rPr>
+          <w:rStyle w:val="normaltextrun"/>
+          <w:rFonts w:ascii="Calibri" w:hAnsi="Calibri" w:cs="Calibri"/>
+          <w:b/>
+          <w:bCs/>
+          <w:sz w:val="22"/>
+          <w:szCs w:val="22"/>
+          <w:highlight w:val="green"/>
+        </w:rPr>
+        <w:t> points)</w:t>
+      </w:r>
+      <w:r>
+        <w:rPr>
+          <w:rStyle w:val="normaltextrun"/>
+          <w:rFonts w:ascii="Calibri" w:hAnsi="Calibri" w:cs="Calibri"/>
+          <w:sz w:val="22"/>
+          <w:szCs w:val="22"/>
+          <w:highlight w:val="green"/>
+        </w:rPr>
+        <w:t> As a developer, I want to implement the various methods in the Query class that pertain to Adoptions.</w:t>
+      </w:r>
+    </w:p>
+    <w:p>
+      <w:pPr>
+        <w:pStyle w:val="paragraph"/>
+        <w:spacing w:before="0" w:beforeAutospacing="0" w:after="0" w:afterAutospacing="0"/>
+        <w:textAlignment w:val="baseline"/>
+        <w:rPr>
+          <w:rStyle w:val="normaltextrun"/>
+          <w:rFonts w:ascii="Calibri" w:hAnsi="Calibri" w:cs="Calibri"/>
+          <w:sz w:val="22"/>
+          <w:szCs w:val="22"/>
+        </w:rPr>
+      </w:pPr>
+    </w:p>
+    <w:p>
+      <w:pPr>
+        <w:pStyle w:val="paragraph"/>
+        <w:spacing w:before="0" w:beforeAutospacing="0" w:after="0" w:afterAutospacing="0"/>
+        <w:textAlignment w:val="baseline"/>
+        <w:rPr>
+          <w:rStyle w:val="eop"/>
+          <w:rFonts w:ascii="Calibri" w:hAnsi="Calibri" w:cs="Calibri"/>
+          <w:sz w:val="22"/>
+          <w:szCs w:val="22"/>
+        </w:rPr>
+      </w:pPr>
+      <w:r>
+        <w:rPr>
+          <w:rStyle w:val="normaltextrun"/>
+          <w:rFonts w:ascii="Calibri" w:hAnsi="Calibri" w:cs="Calibri"/>
+          <w:b/>
+          <w:bCs/>
+          <w:sz w:val="22"/>
+          <w:szCs w:val="22"/>
+          <w:highlight w:val="green"/>
         </w:rPr>
         <w:t>(10 points)</w:t>
       </w:r>
@@ -1242,7 +1242,7 @@
           <w:rFonts w:ascii="Calibri" w:hAnsi="Calibri" w:cs="Calibri"/>
           <w:sz w:val="22"/>
           <w:szCs w:val="22"/>
-          <w:highlight w:val="yellow"/>
+          <w:highlight w:val="green"/>
         </w:rPr>
         <w:t> As a developer, I want to implement the various methods in the Query class that pertain to Shots.</w:t>
       </w:r>

</xml_diff>